<commit_message>
Added in some analysis and stuff. Edited the paper
</commit_message>
<xml_diff>
--- a/analysis/paper/paper.docx
+++ b/analysis/paper/paper.docx
@@ -293,7 +293,7 @@
       </w:r>
     </w:p>
     <w:bookmarkEnd w:id="23"/>
-    <w:bookmarkStart w:id="25" w:name="results"/>
+    <w:bookmarkStart w:id="26" w:name="results"/>
     <w:p>
       <w:pPr>
         <w:pStyle w:val="Heading1"/>
@@ -320,12 +320,12 @@
           <wp:inline>
             <wp:extent cx="5943600" cy="4754880"/>
             <wp:effectExtent b="0" l="0" r="0" t="0"/>
-            <wp:docPr descr="Figure 4.1: A plot of random numbers" title="" id="1" name="Picture"/>
+            <wp:docPr descr="Figure 4.1: A plot of body mass vs sex of species on Dream island" title="" id="1" name="Picture"/>
             <a:graphic>
               <a:graphicData uri="http://schemas.openxmlformats.org/drawingml/2006/picture">
                 <pic:pic>
                   <pic:nvPicPr>
-                    <pic:cNvPr descr="../figures/demo-plot-1.png" id="0" name="Picture"/>
+                    <pic:cNvPr descr="../figures/unnamed-chunk-1-1.png" id="0" name="Picture"/>
                     <pic:cNvPicPr>
                       <a:picLocks noChangeArrowheads="1" noChangeAspect="1"/>
                     </pic:cNvPicPr>
@@ -363,7 +363,62 @@
         <w:pStyle w:val="ImageCaption"/>
       </w:pPr>
       <w:r>
-        <w:t xml:space="preserve">Figure 4.1: A plot of random numbers</w:t>
+        <w:t xml:space="preserve">Figure 4.1: A plot of body mass vs sex of species on Dream island</w:t>
+      </w:r>
+    </w:p>
+    <w:p>
+      <w:pPr>
+        <w:pStyle w:val="CaptionedFigure"/>
+      </w:pPr>
+      <w:r>
+        <w:drawing>
+          <wp:inline>
+            <wp:extent cx="5943600" cy="4754880"/>
+            <wp:effectExtent b="0" l="0" r="0" t="0"/>
+            <wp:docPr descr="Figure 4.2: A plot of random numbers" title="" id="1" name="Picture"/>
+            <a:graphic>
+              <a:graphicData uri="http://schemas.openxmlformats.org/drawingml/2006/picture">
+                <pic:pic>
+                  <pic:nvPicPr>
+                    <pic:cNvPr descr="../figures/demo-plot-1.png" id="0" name="Picture"/>
+                    <pic:cNvPicPr>
+                      <a:picLocks noChangeArrowheads="1" noChangeAspect="1"/>
+                    </pic:cNvPicPr>
+                  </pic:nvPicPr>
+                  <pic:blipFill>
+                    <a:blip r:embed="rId25"/>
+                    <a:stretch>
+                      <a:fillRect/>
+                    </a:stretch>
+                  </pic:blipFill>
+                  <pic:spPr bwMode="auto">
+                    <a:xfrm>
+                      <a:off x="0" y="0"/>
+                      <a:ext cx="5943600" cy="4754880"/>
+                    </a:xfrm>
+                    <a:prstGeom prst="rect">
+                      <a:avLst/>
+                    </a:prstGeom>
+                    <a:noFill/>
+                    <a:ln w="9525">
+                      <a:noFill/>
+                      <a:headEnd/>
+                      <a:tailEnd/>
+                    </a:ln>
+                  </pic:spPr>
+                </pic:pic>
+              </a:graphicData>
+            </a:graphic>
+          </wp:inline>
+        </w:drawing>
+      </w:r>
+    </w:p>
+    <w:p>
+      <w:pPr>
+        <w:pStyle w:val="ImageCaption"/>
+      </w:pPr>
+      <w:r>
+        <w:t xml:space="preserve">Figure 4.2: A plot of random numbers</w:t>
       </w:r>
     </w:p>
     <w:p>
@@ -377,7 +432,7 @@
         <w:t xml:space="preserve"> </w:t>
       </w:r>
       <w:r>
-        <w:t xml:space="preserve">4.1</w:t>
+        <w:t xml:space="preserve">4.2</w:t>
       </w:r>
       <w:r>
         <w:t xml:space="preserve"> </w:t>
@@ -394,8 +449,8 @@
         <w:t xml:space="preserve">Here is an example of inline code 3.14 in the middle of a sentence.</w:t>
       </w:r>
     </w:p>
-    <w:bookmarkEnd w:id="25"/>
-    <w:bookmarkStart w:id="26" w:name="discussion"/>
+    <w:bookmarkEnd w:id="26"/>
+    <w:bookmarkStart w:id="27" w:name="discussion"/>
     <w:p>
       <w:pPr>
         <w:pStyle w:val="Heading1"/>
@@ -413,8 +468,8 @@
         <w:t xml:space="preserve">Discussion</w:t>
       </w:r>
     </w:p>
-    <w:bookmarkEnd w:id="26"/>
-    <w:bookmarkStart w:id="27" w:name="conclusion"/>
+    <w:bookmarkEnd w:id="27"/>
+    <w:bookmarkStart w:id="28" w:name="conclusion"/>
     <w:p>
       <w:pPr>
         <w:pStyle w:val="Heading1"/>
@@ -432,8 +487,8 @@
         <w:t xml:space="preserve">Conclusion</w:t>
       </w:r>
     </w:p>
-    <w:bookmarkEnd w:id="27"/>
-    <w:bookmarkStart w:id="28" w:name="acknowledgements"/>
+    <w:bookmarkEnd w:id="28"/>
+    <w:bookmarkStart w:id="29" w:name="acknowledgements"/>
     <w:p>
       <w:pPr>
         <w:pStyle w:val="Heading1"/>
@@ -456,8 +511,8 @@
         <w:br w:type="page"/>
       </w:r>
     </w:p>
-    <w:bookmarkEnd w:id="28"/>
-    <w:bookmarkStart w:id="33" w:name="references"/>
+    <w:bookmarkEnd w:id="29"/>
+    <w:bookmarkStart w:id="34" w:name="references"/>
     <w:p>
       <w:pPr>
         <w:pStyle w:val="Heading1"/>
@@ -475,8 +530,8 @@
         <w:t xml:space="preserve">References</w:t>
       </w:r>
     </w:p>
-    <w:bookmarkStart w:id="31" w:name="refs"/>
-    <w:bookmarkStart w:id="30" w:name="ref-Marwick2017"/>
+    <w:bookmarkStart w:id="32" w:name="refs"/>
+    <w:bookmarkStart w:id="31" w:name="ref-Marwick2017"/>
     <w:p>
       <w:pPr>
         <w:pStyle w:val="Bibliography"/>
@@ -487,7 +542,7 @@
       <w:r>
         <w:t xml:space="preserve"> </w:t>
       </w:r>
-      <w:hyperlink r:id="rId29">
+      <w:hyperlink r:id="rId30">
         <w:r>
           <w:rPr>
             <w:rStyle w:val="Hyperlink"/>
@@ -496,14 +551,14 @@
         </w:r>
       </w:hyperlink>
     </w:p>
-    <w:bookmarkEnd w:id="30"/>
     <w:bookmarkEnd w:id="31"/>
+    <w:bookmarkEnd w:id="32"/>
     <w:p>
       <w:r>
         <w:br w:type="page"/>
       </w:r>
     </w:p>
-    <w:bookmarkStart w:id="32" w:name="colophon"/>
+    <w:bookmarkStart w:id="33" w:name="colophon"/>
     <w:p>
       <w:pPr>
         <w:pStyle w:val="Heading3"/>
@@ -526,7 +581,7 @@
         <w:pStyle w:val="FirstParagraph"/>
       </w:pPr>
       <w:r>
-        <w:t xml:space="preserve">This report was generated on 2021-08-24 11:40:26 using the following computational environment and dependencies:</w:t>
+        <w:t xml:space="preserve">This report was generated on 2021-08-24 11:52:38 using the following computational environment and dependencies:</w:t>
       </w:r>
     </w:p>
     <w:p>
@@ -654,358 +709,736 @@
         <w:rPr>
           <w:rStyle w:val="VerbatimChar"/>
         </w:rPr>
-        <w:t xml:space="preserve">#&gt;  package     * version date       lib source        </w:t>
-      </w:r>
-      <w:r>
-        <w:br/>
-      </w:r>
-      <w:r>
-        <w:rPr>
-          <w:rStyle w:val="VerbatimChar"/>
-        </w:rPr>
-        <w:t xml:space="preserve">#&gt;  bookdown      0.23    2021-08-13 [1] CRAN (R 4.1.0)</w:t>
-      </w:r>
-      <w:r>
-        <w:br/>
-      </w:r>
-      <w:r>
-        <w:rPr>
-          <w:rStyle w:val="VerbatimChar"/>
-        </w:rPr>
-        <w:t xml:space="preserve">#&gt;  cachem        1.0.6   2021-08-19 [1] CRAN (R 4.1.1)</w:t>
-      </w:r>
-      <w:r>
-        <w:br/>
-      </w:r>
-      <w:r>
-        <w:rPr>
-          <w:rStyle w:val="VerbatimChar"/>
-        </w:rPr>
-        <w:t xml:space="preserve">#&gt;  callr         3.7.0   2021-04-20 [1] CRAN (R 4.1.0)</w:t>
-      </w:r>
-      <w:r>
-        <w:br/>
-      </w:r>
-      <w:r>
-        <w:rPr>
-          <w:rStyle w:val="VerbatimChar"/>
-        </w:rPr>
-        <w:t xml:space="preserve">#&gt;  cli           3.0.1   2021-07-17 [1] CRAN (R 4.1.0)</w:t>
-      </w:r>
-      <w:r>
-        <w:br/>
-      </w:r>
-      <w:r>
-        <w:rPr>
-          <w:rStyle w:val="VerbatimChar"/>
-        </w:rPr>
-        <w:t xml:space="preserve">#&gt;  crayon        1.4.1   2021-02-08 [1] CRAN (R 4.1.0)</w:t>
-      </w:r>
-      <w:r>
-        <w:br/>
-      </w:r>
-      <w:r>
-        <w:rPr>
-          <w:rStyle w:val="VerbatimChar"/>
-        </w:rPr>
-        <w:t xml:space="preserve">#&gt;  desc          1.3.0   2021-03-05 [1] CRAN (R 4.1.0)</w:t>
-      </w:r>
-      <w:r>
-        <w:br/>
-      </w:r>
-      <w:r>
-        <w:rPr>
-          <w:rStyle w:val="VerbatimChar"/>
-        </w:rPr>
-        <w:t xml:space="preserve">#&gt;  devtools      2.4.2   2021-06-07 [1] CRAN (R 4.1.0)</w:t>
-      </w:r>
-      <w:r>
-        <w:br/>
-      </w:r>
-      <w:r>
-        <w:rPr>
-          <w:rStyle w:val="VerbatimChar"/>
-        </w:rPr>
-        <w:t xml:space="preserve">#&gt;  digest        0.6.27  2020-10-24 [1] CRAN (R 4.1.0)</w:t>
-      </w:r>
-      <w:r>
-        <w:br/>
-      </w:r>
-      <w:r>
-        <w:rPr>
-          <w:rStyle w:val="VerbatimChar"/>
-        </w:rPr>
-        <w:t xml:space="preserve">#&gt;  ellipsis      0.3.2   2021-04-29 [1] CRAN (R 4.1.0)</w:t>
-      </w:r>
-      <w:r>
-        <w:br/>
-      </w:r>
-      <w:r>
-        <w:rPr>
-          <w:rStyle w:val="VerbatimChar"/>
-        </w:rPr>
-        <w:t xml:space="preserve">#&gt;  evaluate      0.14    2019-05-28 [1] CRAN (R 4.1.0)</w:t>
-      </w:r>
-      <w:r>
-        <w:br/>
-      </w:r>
-      <w:r>
-        <w:rPr>
-          <w:rStyle w:val="VerbatimChar"/>
-        </w:rPr>
-        <w:t xml:space="preserve">#&gt;  fastmap       1.1.0   2021-01-25 [1] CRAN (R 4.1.0)</w:t>
-      </w:r>
-      <w:r>
-        <w:br/>
-      </w:r>
-      <w:r>
-        <w:rPr>
-          <w:rStyle w:val="VerbatimChar"/>
-        </w:rPr>
-        <w:t xml:space="preserve">#&gt;  fs            1.5.0   2020-07-31 [1] CRAN (R 4.1.0)</w:t>
-      </w:r>
-      <w:r>
-        <w:br/>
-      </w:r>
-      <w:r>
-        <w:rPr>
-          <w:rStyle w:val="VerbatimChar"/>
-        </w:rPr>
-        <w:t xml:space="preserve">#&gt;  glue          1.4.2   2020-08-27 [1] CRAN (R 4.1.0)</w:t>
-      </w:r>
-      <w:r>
-        <w:br/>
-      </w:r>
-      <w:r>
-        <w:rPr>
-          <w:rStyle w:val="VerbatimChar"/>
-        </w:rPr>
-        <w:t xml:space="preserve">#&gt;  highr         0.9     2021-04-16 [1] CRAN (R 4.1.0)</w:t>
-      </w:r>
-      <w:r>
-        <w:br/>
-      </w:r>
-      <w:r>
-        <w:rPr>
-          <w:rStyle w:val="VerbatimChar"/>
-        </w:rPr>
-        <w:t xml:space="preserve">#&gt;  htmltools     0.5.1.1 2021-01-22 [1] CRAN (R 4.1.0)</w:t>
-      </w:r>
-      <w:r>
-        <w:br/>
-      </w:r>
-      <w:r>
-        <w:rPr>
-          <w:rStyle w:val="VerbatimChar"/>
-        </w:rPr>
-        <w:t xml:space="preserve">#&gt;  knitr         1.33    2021-04-24 [1] CRAN (R 4.1.0)</w:t>
-      </w:r>
-      <w:r>
-        <w:br/>
-      </w:r>
-      <w:r>
-        <w:rPr>
-          <w:rStyle w:val="VerbatimChar"/>
-        </w:rPr>
-        <w:t xml:space="preserve">#&gt;  lifecycle     1.0.0   2021-02-15 [1] CRAN (R 4.1.0)</w:t>
-      </w:r>
-      <w:r>
-        <w:br/>
-      </w:r>
-      <w:r>
-        <w:rPr>
-          <w:rStyle w:val="VerbatimChar"/>
-        </w:rPr>
-        <w:t xml:space="preserve">#&gt;  magrittr      2.0.1   2020-11-17 [1] CRAN (R 4.1.0)</w:t>
-      </w:r>
-      <w:r>
-        <w:br/>
-      </w:r>
-      <w:r>
-        <w:rPr>
-          <w:rStyle w:val="VerbatimChar"/>
-        </w:rPr>
-        <w:t xml:space="preserve">#&gt;  memoise       2.0.0   2021-01-26 [1] CRAN (R 4.1.0)</w:t>
-      </w:r>
-      <w:r>
-        <w:br/>
-      </w:r>
-      <w:r>
-        <w:rPr>
-          <w:rStyle w:val="VerbatimChar"/>
-        </w:rPr>
-        <w:t xml:space="preserve">#&gt;  pkgbuild      1.2.0   2020-12-15 [1] CRAN (R 4.1.0)</w:t>
-      </w:r>
-      <w:r>
-        <w:br/>
-      </w:r>
-      <w:r>
-        <w:rPr>
-          <w:rStyle w:val="VerbatimChar"/>
-        </w:rPr>
-        <w:t xml:space="preserve">#&gt;  pkgload       1.2.1   2021-04-06 [1] CRAN (R 4.1.0)</w:t>
-      </w:r>
-      <w:r>
-        <w:br/>
-      </w:r>
-      <w:r>
-        <w:rPr>
-          <w:rStyle w:val="VerbatimChar"/>
-        </w:rPr>
-        <w:t xml:space="preserve">#&gt;  prettyunits   1.1.1   2020-01-24 [1] CRAN (R 4.1.0)</w:t>
-      </w:r>
-      <w:r>
-        <w:br/>
-      </w:r>
-      <w:r>
-        <w:rPr>
-          <w:rStyle w:val="VerbatimChar"/>
-        </w:rPr>
-        <w:t xml:space="preserve">#&gt;  processx      3.5.2   2021-04-30 [1] CRAN (R 4.1.0)</w:t>
-      </w:r>
-      <w:r>
-        <w:br/>
-      </w:r>
-      <w:r>
-        <w:rPr>
-          <w:rStyle w:val="VerbatimChar"/>
-        </w:rPr>
-        <w:t xml:space="preserve">#&gt;  ps            1.6.0   2021-02-28 [1] CRAN (R 4.1.0)</w:t>
-      </w:r>
-      <w:r>
-        <w:br/>
-      </w:r>
-      <w:r>
-        <w:rPr>
-          <w:rStyle w:val="VerbatimChar"/>
-        </w:rPr>
-        <w:t xml:space="preserve">#&gt;  purrr         0.3.4   2020-04-17 [1] CRAN (R 4.1.0)</w:t>
-      </w:r>
-      <w:r>
-        <w:br/>
-      </w:r>
-      <w:r>
-        <w:rPr>
-          <w:rStyle w:val="VerbatimChar"/>
-        </w:rPr>
-        <w:t xml:space="preserve">#&gt;  R6            2.5.1   2021-08-19 [1] CRAN (R 4.1.1)</w:t>
-      </w:r>
-      <w:r>
-        <w:br/>
-      </w:r>
-      <w:r>
-        <w:rPr>
-          <w:rStyle w:val="VerbatimChar"/>
-        </w:rPr>
-        <w:t xml:space="preserve">#&gt;  remotes       2.4.0   2021-06-02 [1] CRAN (R 4.1.0)</w:t>
-      </w:r>
-      <w:r>
-        <w:br/>
-      </w:r>
-      <w:r>
-        <w:rPr>
-          <w:rStyle w:val="VerbatimChar"/>
-        </w:rPr>
-        <w:t xml:space="preserve">#&gt;  rlang         0.4.11  2021-04-30 [1] CRAN (R 4.1.0)</w:t>
-      </w:r>
-      <w:r>
-        <w:br/>
-      </w:r>
-      <w:r>
-        <w:rPr>
-          <w:rStyle w:val="VerbatimChar"/>
-        </w:rPr>
-        <w:t xml:space="preserve">#&gt;  rmarkdown     2.10    2021-08-06 [1] CRAN (R 4.1.1)</w:t>
-      </w:r>
-      <w:r>
-        <w:br/>
-      </w:r>
-      <w:r>
-        <w:rPr>
-          <w:rStyle w:val="VerbatimChar"/>
-        </w:rPr>
-        <w:t xml:space="preserve">#&gt;  rprojroot     2.0.2   2020-11-15 [1] CRAN (R 4.1.0)</w:t>
-      </w:r>
-      <w:r>
-        <w:br/>
-      </w:r>
-      <w:r>
-        <w:rPr>
-          <w:rStyle w:val="VerbatimChar"/>
-        </w:rPr>
-        <w:t xml:space="preserve">#&gt;  rstudioapi    0.13    2020-11-12 [1] CRAN (R 4.1.0)</w:t>
-      </w:r>
-      <w:r>
-        <w:br/>
-      </w:r>
-      <w:r>
-        <w:rPr>
-          <w:rStyle w:val="VerbatimChar"/>
-        </w:rPr>
-        <w:t xml:space="preserve">#&gt;  sessioninfo   1.1.1   2018-11-05 [1] CRAN (R 4.1.0)</w:t>
-      </w:r>
-      <w:r>
-        <w:br/>
-      </w:r>
-      <w:r>
-        <w:rPr>
-          <w:rStyle w:val="VerbatimChar"/>
-        </w:rPr>
-        <w:t xml:space="preserve">#&gt;  stringi       1.7.3   2021-07-16 [1] CRAN (R 4.1.0)</w:t>
-      </w:r>
-      <w:r>
-        <w:br/>
-      </w:r>
-      <w:r>
-        <w:rPr>
-          <w:rStyle w:val="VerbatimChar"/>
-        </w:rPr>
-        <w:t xml:space="preserve">#&gt;  stringr       1.4.0   2019-02-10 [1] CRAN (R 4.1.0)</w:t>
-      </w:r>
-      <w:r>
-        <w:br/>
-      </w:r>
-      <w:r>
-        <w:rPr>
-          <w:rStyle w:val="VerbatimChar"/>
-        </w:rPr>
-        <w:t xml:space="preserve">#&gt;  testthat      3.0.4   2021-07-01 [1] CRAN (R 4.1.0)</w:t>
-      </w:r>
-      <w:r>
-        <w:br/>
-      </w:r>
-      <w:r>
-        <w:rPr>
-          <w:rStyle w:val="VerbatimChar"/>
-        </w:rPr>
-        <w:t xml:space="preserve">#&gt;  usethis       2.0.1   2021-02-10 [1] CRAN (R 4.1.0)</w:t>
-      </w:r>
-      <w:r>
-        <w:br/>
-      </w:r>
-      <w:r>
-        <w:rPr>
-          <w:rStyle w:val="VerbatimChar"/>
-        </w:rPr>
-        <w:t xml:space="preserve">#&gt;  withr         2.4.2   2021-04-18 [1] CRAN (R 4.1.0)</w:t>
-      </w:r>
-      <w:r>
-        <w:br/>
-      </w:r>
-      <w:r>
-        <w:rPr>
-          <w:rStyle w:val="VerbatimChar"/>
-        </w:rPr>
-        <w:t xml:space="preserve">#&gt;  xfun          0.25    2021-08-06 [1] CRAN (R 4.1.1)</w:t>
-      </w:r>
-      <w:r>
-        <w:br/>
-      </w:r>
-      <w:r>
-        <w:rPr>
-          <w:rStyle w:val="VerbatimChar"/>
-        </w:rPr>
-        <w:t xml:space="preserve">#&gt;  yaml          2.2.1   2020-02-01 [1] CRAN (R 4.1.0)</w:t>
+        <w:t xml:space="preserve">#&gt;  package        * version date       lib source        </w:t>
+      </w:r>
+      <w:r>
+        <w:br/>
+      </w:r>
+      <w:r>
+        <w:rPr>
+          <w:rStyle w:val="VerbatimChar"/>
+        </w:rPr>
+        <w:t xml:space="preserve">#&gt;  assertthat       0.2.1   2019-03-21 [1] CRAN (R 4.1.0)</w:t>
+      </w:r>
+      <w:r>
+        <w:br/>
+      </w:r>
+      <w:r>
+        <w:rPr>
+          <w:rStyle w:val="VerbatimChar"/>
+        </w:rPr>
+        <w:t xml:space="preserve">#&gt;  backports        1.2.1   2020-12-09 [1] CRAN (R 4.1.0)</w:t>
+      </w:r>
+      <w:r>
+        <w:br/>
+      </w:r>
+      <w:r>
+        <w:rPr>
+          <w:rStyle w:val="VerbatimChar"/>
+        </w:rPr>
+        <w:t xml:space="preserve">#&gt;  bookdown         0.23    2021-08-13 [1] CRAN (R 4.1.0)</w:t>
+      </w:r>
+      <w:r>
+        <w:br/>
+      </w:r>
+      <w:r>
+        <w:rPr>
+          <w:rStyle w:val="VerbatimChar"/>
+        </w:rPr>
+        <w:t xml:space="preserve">#&gt;  broom            0.7.9   2021-07-27 [1] CRAN (R 4.1.0)</w:t>
+      </w:r>
+      <w:r>
+        <w:br/>
+      </w:r>
+      <w:r>
+        <w:rPr>
+          <w:rStyle w:val="VerbatimChar"/>
+        </w:rPr>
+        <w:t xml:space="preserve">#&gt;  cachem           1.0.6   2021-08-19 [1] CRAN (R 4.1.1)</w:t>
+      </w:r>
+      <w:r>
+        <w:br/>
+      </w:r>
+      <w:r>
+        <w:rPr>
+          <w:rStyle w:val="VerbatimChar"/>
+        </w:rPr>
+        <w:t xml:space="preserve">#&gt;  callr            3.7.0   2021-04-20 [1] CRAN (R 4.1.0)</w:t>
+      </w:r>
+      <w:r>
+        <w:br/>
+      </w:r>
+      <w:r>
+        <w:rPr>
+          <w:rStyle w:val="VerbatimChar"/>
+        </w:rPr>
+        <w:t xml:space="preserve">#&gt;  cellranger       1.1.0   2016-07-27 [1] CRAN (R 4.1.0)</w:t>
+      </w:r>
+      <w:r>
+        <w:br/>
+      </w:r>
+      <w:r>
+        <w:rPr>
+          <w:rStyle w:val="VerbatimChar"/>
+        </w:rPr>
+        <w:t xml:space="preserve">#&gt;  cli              3.0.1   2021-07-17 [1] CRAN (R 4.1.0)</w:t>
+      </w:r>
+      <w:r>
+        <w:br/>
+      </w:r>
+      <w:r>
+        <w:rPr>
+          <w:rStyle w:val="VerbatimChar"/>
+        </w:rPr>
+        <w:t xml:space="preserve">#&gt;  colorspace       2.0-2   2021-06-24 [1] CRAN (R 4.1.0)</w:t>
+      </w:r>
+      <w:r>
+        <w:br/>
+      </w:r>
+      <w:r>
+        <w:rPr>
+          <w:rStyle w:val="VerbatimChar"/>
+        </w:rPr>
+        <w:t xml:space="preserve">#&gt;  crayon           1.4.1   2021-02-08 [1] CRAN (R 4.1.0)</w:t>
+      </w:r>
+      <w:r>
+        <w:br/>
+      </w:r>
+      <w:r>
+        <w:rPr>
+          <w:rStyle w:val="VerbatimChar"/>
+        </w:rPr>
+        <w:t xml:space="preserve">#&gt;  DBI              1.1.1   2021-01-15 [1] CRAN (R 4.1.0)</w:t>
+      </w:r>
+      <w:r>
+        <w:br/>
+      </w:r>
+      <w:r>
+        <w:rPr>
+          <w:rStyle w:val="VerbatimChar"/>
+        </w:rPr>
+        <w:t xml:space="preserve">#&gt;  dbplyr           2.1.1   2021-04-06 [1] CRAN (R 4.1.0)</w:t>
+      </w:r>
+      <w:r>
+        <w:br/>
+      </w:r>
+      <w:r>
+        <w:rPr>
+          <w:rStyle w:val="VerbatimChar"/>
+        </w:rPr>
+        <w:t xml:space="preserve">#&gt;  desc             1.3.0   2021-03-05 [1] CRAN (R 4.1.0)</w:t>
+      </w:r>
+      <w:r>
+        <w:br/>
+      </w:r>
+      <w:r>
+        <w:rPr>
+          <w:rStyle w:val="VerbatimChar"/>
+        </w:rPr>
+        <w:t xml:space="preserve">#&gt;  devtools         2.4.2   2021-06-07 [1] CRAN (R 4.1.0)</w:t>
+      </w:r>
+      <w:r>
+        <w:br/>
+      </w:r>
+      <w:r>
+        <w:rPr>
+          <w:rStyle w:val="VerbatimChar"/>
+        </w:rPr>
+        <w:t xml:space="preserve">#&gt;  digest           0.6.27  2020-10-24 [1] CRAN (R 4.1.0)</w:t>
+      </w:r>
+      <w:r>
+        <w:br/>
+      </w:r>
+      <w:r>
+        <w:rPr>
+          <w:rStyle w:val="VerbatimChar"/>
+        </w:rPr>
+        <w:t xml:space="preserve">#&gt;  dplyr          * 1.0.7   2021-06-18 [1] CRAN (R 4.1.0)</w:t>
+      </w:r>
+      <w:r>
+        <w:br/>
+      </w:r>
+      <w:r>
+        <w:rPr>
+          <w:rStyle w:val="VerbatimChar"/>
+        </w:rPr>
+        <w:t xml:space="preserve">#&gt;  ellipsis         0.3.2   2021-04-29 [1] CRAN (R 4.1.0)</w:t>
+      </w:r>
+      <w:r>
+        <w:br/>
+      </w:r>
+      <w:r>
+        <w:rPr>
+          <w:rStyle w:val="VerbatimChar"/>
+        </w:rPr>
+        <w:t xml:space="preserve">#&gt;  evaluate         0.14    2019-05-28 [1] CRAN (R 4.1.0)</w:t>
+      </w:r>
+      <w:r>
+        <w:br/>
+      </w:r>
+      <w:r>
+        <w:rPr>
+          <w:rStyle w:val="VerbatimChar"/>
+        </w:rPr>
+        <w:t xml:space="preserve">#&gt;  fansi            0.5.0   2021-05-25 [1] CRAN (R 4.1.0)</w:t>
+      </w:r>
+      <w:r>
+        <w:br/>
+      </w:r>
+      <w:r>
+        <w:rPr>
+          <w:rStyle w:val="VerbatimChar"/>
+        </w:rPr>
+        <w:t xml:space="preserve">#&gt;  farver           2.1.0   2021-02-28 [1] CRAN (R 4.1.0)</w:t>
+      </w:r>
+      <w:r>
+        <w:br/>
+      </w:r>
+      <w:r>
+        <w:rPr>
+          <w:rStyle w:val="VerbatimChar"/>
+        </w:rPr>
+        <w:t xml:space="preserve">#&gt;  fastmap          1.1.0   2021-01-25 [1] CRAN (R 4.1.0)</w:t>
+      </w:r>
+      <w:r>
+        <w:br/>
+      </w:r>
+      <w:r>
+        <w:rPr>
+          <w:rStyle w:val="VerbatimChar"/>
+        </w:rPr>
+        <w:t xml:space="preserve">#&gt;  forcats        * 0.5.1   2021-01-27 [1] CRAN (R 4.1.0)</w:t>
+      </w:r>
+      <w:r>
+        <w:br/>
+      </w:r>
+      <w:r>
+        <w:rPr>
+          <w:rStyle w:val="VerbatimChar"/>
+        </w:rPr>
+        <w:t xml:space="preserve">#&gt;  fs               1.5.0   2020-07-31 [1] CRAN (R 4.1.0)</w:t>
+      </w:r>
+      <w:r>
+        <w:br/>
+      </w:r>
+      <w:r>
+        <w:rPr>
+          <w:rStyle w:val="VerbatimChar"/>
+        </w:rPr>
+        <w:t xml:space="preserve">#&gt;  generics         0.1.0   2020-10-31 [1] CRAN (R 4.1.0)</w:t>
+      </w:r>
+      <w:r>
+        <w:br/>
+      </w:r>
+      <w:r>
+        <w:rPr>
+          <w:rStyle w:val="VerbatimChar"/>
+        </w:rPr>
+        <w:t xml:space="preserve">#&gt;  ggplot2        * 3.3.5   2021-06-25 [1] CRAN (R 4.1.0)</w:t>
+      </w:r>
+      <w:r>
+        <w:br/>
+      </w:r>
+      <w:r>
+        <w:rPr>
+          <w:rStyle w:val="VerbatimChar"/>
+        </w:rPr>
+        <w:t xml:space="preserve">#&gt;  glue             1.4.2   2020-08-27 [1] CRAN (R 4.1.0)</w:t>
+      </w:r>
+      <w:r>
+        <w:br/>
+      </w:r>
+      <w:r>
+        <w:rPr>
+          <w:rStyle w:val="VerbatimChar"/>
+        </w:rPr>
+        <w:t xml:space="preserve">#&gt;  gtable           0.3.0   2019-03-25 [1] CRAN (R 4.1.0)</w:t>
+      </w:r>
+      <w:r>
+        <w:br/>
+      </w:r>
+      <w:r>
+        <w:rPr>
+          <w:rStyle w:val="VerbatimChar"/>
+        </w:rPr>
+        <w:t xml:space="preserve">#&gt;  haven            2.4.2   2021-08-02 [1] CRAN (R 4.1.0)</w:t>
+      </w:r>
+      <w:r>
+        <w:br/>
+      </w:r>
+      <w:r>
+        <w:rPr>
+          <w:rStyle w:val="VerbatimChar"/>
+        </w:rPr>
+        <w:t xml:space="preserve">#&gt;  here           * 1.0.1   2020-12-13 [1] CRAN (R 4.1.0)</w:t>
+      </w:r>
+      <w:r>
+        <w:br/>
+      </w:r>
+      <w:r>
+        <w:rPr>
+          <w:rStyle w:val="VerbatimChar"/>
+        </w:rPr>
+        <w:t xml:space="preserve">#&gt;  highr            0.9     2021-04-16 [1] CRAN (R 4.1.0)</w:t>
+      </w:r>
+      <w:r>
+        <w:br/>
+      </w:r>
+      <w:r>
+        <w:rPr>
+          <w:rStyle w:val="VerbatimChar"/>
+        </w:rPr>
+        <w:t xml:space="preserve">#&gt;  hms              1.1.0   2021-05-17 [1] CRAN (R 4.1.0)</w:t>
+      </w:r>
+      <w:r>
+        <w:br/>
+      </w:r>
+      <w:r>
+        <w:rPr>
+          <w:rStyle w:val="VerbatimChar"/>
+        </w:rPr>
+        <w:t xml:space="preserve">#&gt;  htmltools        0.5.1.1 2021-01-22 [1] CRAN (R 4.1.0)</w:t>
+      </w:r>
+      <w:r>
+        <w:br/>
+      </w:r>
+      <w:r>
+        <w:rPr>
+          <w:rStyle w:val="VerbatimChar"/>
+        </w:rPr>
+        <w:t xml:space="preserve">#&gt;  httr             1.4.2   2020-07-20 [1] CRAN (R 4.1.0)</w:t>
+      </w:r>
+      <w:r>
+        <w:br/>
+      </w:r>
+      <w:r>
+        <w:rPr>
+          <w:rStyle w:val="VerbatimChar"/>
+        </w:rPr>
+        <w:t xml:space="preserve">#&gt;  janitor        * 2.1.0   2021-01-05 [1] CRAN (R 4.1.0)</w:t>
+      </w:r>
+      <w:r>
+        <w:br/>
+      </w:r>
+      <w:r>
+        <w:rPr>
+          <w:rStyle w:val="VerbatimChar"/>
+        </w:rPr>
+        <w:t xml:space="preserve">#&gt;  jsonlite         1.7.2   2020-12-09 [1] CRAN (R 4.1.0)</w:t>
+      </w:r>
+      <w:r>
+        <w:br/>
+      </w:r>
+      <w:r>
+        <w:rPr>
+          <w:rStyle w:val="VerbatimChar"/>
+        </w:rPr>
+        <w:t xml:space="preserve">#&gt;  knitr            1.33    2021-04-24 [1] CRAN (R 4.1.0)</w:t>
+      </w:r>
+      <w:r>
+        <w:br/>
+      </w:r>
+      <w:r>
+        <w:rPr>
+          <w:rStyle w:val="VerbatimChar"/>
+        </w:rPr>
+        <w:t xml:space="preserve">#&gt;  labeling         0.4.2   2020-10-20 [1] CRAN (R 4.1.0)</w:t>
+      </w:r>
+      <w:r>
+        <w:br/>
+      </w:r>
+      <w:r>
+        <w:rPr>
+          <w:rStyle w:val="VerbatimChar"/>
+        </w:rPr>
+        <w:t xml:space="preserve">#&gt;  lifecycle        1.0.0   2021-02-15 [1] CRAN (R 4.1.0)</w:t>
+      </w:r>
+      <w:r>
+        <w:br/>
+      </w:r>
+      <w:r>
+        <w:rPr>
+          <w:rStyle w:val="VerbatimChar"/>
+        </w:rPr>
+        <w:t xml:space="preserve">#&gt;  lubridate        1.7.10  2021-02-26 [1] CRAN (R 4.1.0)</w:t>
+      </w:r>
+      <w:r>
+        <w:br/>
+      </w:r>
+      <w:r>
+        <w:rPr>
+          <w:rStyle w:val="VerbatimChar"/>
+        </w:rPr>
+        <w:t xml:space="preserve">#&gt;  magrittr         2.0.1   2020-11-17 [1] CRAN (R 4.1.0)</w:t>
+      </w:r>
+      <w:r>
+        <w:br/>
+      </w:r>
+      <w:r>
+        <w:rPr>
+          <w:rStyle w:val="VerbatimChar"/>
+        </w:rPr>
+        <w:t xml:space="preserve">#&gt;  memoise          2.0.0   2021-01-26 [1] CRAN (R 4.1.0)</w:t>
+      </w:r>
+      <w:r>
+        <w:br/>
+      </w:r>
+      <w:r>
+        <w:rPr>
+          <w:rStyle w:val="VerbatimChar"/>
+        </w:rPr>
+        <w:t xml:space="preserve">#&gt;  modelr           0.1.8   2020-05-19 [1] CRAN (R 4.1.0)</w:t>
+      </w:r>
+      <w:r>
+        <w:br/>
+      </w:r>
+      <w:r>
+        <w:rPr>
+          <w:rStyle w:val="VerbatimChar"/>
+        </w:rPr>
+        <w:t xml:space="preserve">#&gt;  munsell          0.5.0   2018-06-12 [1] CRAN (R 4.1.0)</w:t>
+      </w:r>
+      <w:r>
+        <w:br/>
+      </w:r>
+      <w:r>
+        <w:rPr>
+          <w:rStyle w:val="VerbatimChar"/>
+        </w:rPr>
+        <w:t xml:space="preserve">#&gt;  palmerpenguins * 0.1.0   2020-07-23 [1] CRAN (R 4.1.0)</w:t>
+      </w:r>
+      <w:r>
+        <w:br/>
+      </w:r>
+      <w:r>
+        <w:rPr>
+          <w:rStyle w:val="VerbatimChar"/>
+        </w:rPr>
+        <w:t xml:space="preserve">#&gt;  pillar           1.6.2   2021-07-29 [1] CRAN (R 4.1.0)</w:t>
+      </w:r>
+      <w:r>
+        <w:br/>
+      </w:r>
+      <w:r>
+        <w:rPr>
+          <w:rStyle w:val="VerbatimChar"/>
+        </w:rPr>
+        <w:t xml:space="preserve">#&gt;  pkgbuild         1.2.0   2020-12-15 [1] CRAN (R 4.1.0)</w:t>
+      </w:r>
+      <w:r>
+        <w:br/>
+      </w:r>
+      <w:r>
+        <w:rPr>
+          <w:rStyle w:val="VerbatimChar"/>
+        </w:rPr>
+        <w:t xml:space="preserve">#&gt;  pkgconfig        2.0.3   2019-09-22 [1] CRAN (R 4.1.0)</w:t>
+      </w:r>
+      <w:r>
+        <w:br/>
+      </w:r>
+      <w:r>
+        <w:rPr>
+          <w:rStyle w:val="VerbatimChar"/>
+        </w:rPr>
+        <w:t xml:space="preserve">#&gt;  pkgload          1.2.1   2021-04-06 [1] CRAN (R 4.1.0)</w:t>
+      </w:r>
+      <w:r>
+        <w:br/>
+      </w:r>
+      <w:r>
+        <w:rPr>
+          <w:rStyle w:val="VerbatimChar"/>
+        </w:rPr>
+        <w:t xml:space="preserve">#&gt;  prettyunits      1.1.1   2020-01-24 [1] CRAN (R 4.1.0)</w:t>
+      </w:r>
+      <w:r>
+        <w:br/>
+      </w:r>
+      <w:r>
+        <w:rPr>
+          <w:rStyle w:val="VerbatimChar"/>
+        </w:rPr>
+        <w:t xml:space="preserve">#&gt;  processx         3.5.2   2021-04-30 [1] CRAN (R 4.1.0)</w:t>
+      </w:r>
+      <w:r>
+        <w:br/>
+      </w:r>
+      <w:r>
+        <w:rPr>
+          <w:rStyle w:val="VerbatimChar"/>
+        </w:rPr>
+        <w:t xml:space="preserve">#&gt;  ps               1.6.0   2021-02-28 [1] CRAN (R 4.1.0)</w:t>
+      </w:r>
+      <w:r>
+        <w:br/>
+      </w:r>
+      <w:r>
+        <w:rPr>
+          <w:rStyle w:val="VerbatimChar"/>
+        </w:rPr>
+        <w:t xml:space="preserve">#&gt;  purrr          * 0.3.4   2020-04-17 [1] CRAN (R 4.1.0)</w:t>
+      </w:r>
+      <w:r>
+        <w:br/>
+      </w:r>
+      <w:r>
+        <w:rPr>
+          <w:rStyle w:val="VerbatimChar"/>
+        </w:rPr>
+        <w:t xml:space="preserve">#&gt;  R6               2.5.1   2021-08-19 [1] CRAN (R 4.1.1)</w:t>
+      </w:r>
+      <w:r>
+        <w:br/>
+      </w:r>
+      <w:r>
+        <w:rPr>
+          <w:rStyle w:val="VerbatimChar"/>
+        </w:rPr>
+        <w:t xml:space="preserve">#&gt;  Rcpp             1.0.7   2021-07-07 [1] CRAN (R 4.1.0)</w:t>
+      </w:r>
+      <w:r>
+        <w:br/>
+      </w:r>
+      <w:r>
+        <w:rPr>
+          <w:rStyle w:val="VerbatimChar"/>
+        </w:rPr>
+        <w:t xml:space="preserve">#&gt;  readr          * 2.0.0   2021-07-20 [1] CRAN (R 4.1.0)</w:t>
+      </w:r>
+      <w:r>
+        <w:br/>
+      </w:r>
+      <w:r>
+        <w:rPr>
+          <w:rStyle w:val="VerbatimChar"/>
+        </w:rPr>
+        <w:t xml:space="preserve">#&gt;  readxl           1.3.1   2019-03-13 [1] CRAN (R 4.1.0)</w:t>
+      </w:r>
+      <w:r>
+        <w:br/>
+      </w:r>
+      <w:r>
+        <w:rPr>
+          <w:rStyle w:val="VerbatimChar"/>
+        </w:rPr>
+        <w:t xml:space="preserve">#&gt;  remotes          2.4.0   2021-06-02 [1] CRAN (R 4.1.0)</w:t>
+      </w:r>
+      <w:r>
+        <w:br/>
+      </w:r>
+      <w:r>
+        <w:rPr>
+          <w:rStyle w:val="VerbatimChar"/>
+        </w:rPr>
+        <w:t xml:space="preserve">#&gt;  reprex           2.0.0   2021-04-02 [1] CRAN (R 4.1.0)</w:t>
+      </w:r>
+      <w:r>
+        <w:br/>
+      </w:r>
+      <w:r>
+        <w:rPr>
+          <w:rStyle w:val="VerbatimChar"/>
+        </w:rPr>
+        <w:t xml:space="preserve">#&gt;  rlang            0.4.11  2021-04-30 [1] CRAN (R 4.1.0)</w:t>
+      </w:r>
+      <w:r>
+        <w:br/>
+      </w:r>
+      <w:r>
+        <w:rPr>
+          <w:rStyle w:val="VerbatimChar"/>
+        </w:rPr>
+        <w:t xml:space="preserve">#&gt;  rmarkdown        2.10    2021-08-06 [1] CRAN (R 4.1.1)</w:t>
+      </w:r>
+      <w:r>
+        <w:br/>
+      </w:r>
+      <w:r>
+        <w:rPr>
+          <w:rStyle w:val="VerbatimChar"/>
+        </w:rPr>
+        <w:t xml:space="preserve">#&gt;  rprojroot        2.0.2   2020-11-15 [1] CRAN (R 4.1.0)</w:t>
+      </w:r>
+      <w:r>
+        <w:br/>
+      </w:r>
+      <w:r>
+        <w:rPr>
+          <w:rStyle w:val="VerbatimChar"/>
+        </w:rPr>
+        <w:t xml:space="preserve">#&gt;  rstudioapi       0.13    2020-11-12 [1] CRAN (R 4.1.0)</w:t>
+      </w:r>
+      <w:r>
+        <w:br/>
+      </w:r>
+      <w:r>
+        <w:rPr>
+          <w:rStyle w:val="VerbatimChar"/>
+        </w:rPr>
+        <w:t xml:space="preserve">#&gt;  rvest            1.0.1   2021-07-26 [1] CRAN (R 4.1.0)</w:t>
+      </w:r>
+      <w:r>
+        <w:br/>
+      </w:r>
+      <w:r>
+        <w:rPr>
+          <w:rStyle w:val="VerbatimChar"/>
+        </w:rPr>
+        <w:t xml:space="preserve">#&gt;  scales           1.1.1   2020-05-11 [1] CRAN (R 4.1.0)</w:t>
+      </w:r>
+      <w:r>
+        <w:br/>
+      </w:r>
+      <w:r>
+        <w:rPr>
+          <w:rStyle w:val="VerbatimChar"/>
+        </w:rPr>
+        <w:t xml:space="preserve">#&gt;  sessioninfo      1.1.1   2018-11-05 [1] CRAN (R 4.1.0)</w:t>
+      </w:r>
+      <w:r>
+        <w:br/>
+      </w:r>
+      <w:r>
+        <w:rPr>
+          <w:rStyle w:val="VerbatimChar"/>
+        </w:rPr>
+        <w:t xml:space="preserve">#&gt;  snakecase        0.11.0  2019-05-25 [1] CRAN (R 4.1.0)</w:t>
+      </w:r>
+      <w:r>
+        <w:br/>
+      </w:r>
+      <w:r>
+        <w:rPr>
+          <w:rStyle w:val="VerbatimChar"/>
+        </w:rPr>
+        <w:t xml:space="preserve">#&gt;  stringi          1.7.3   2021-07-16 [1] CRAN (R 4.1.0)</w:t>
+      </w:r>
+      <w:r>
+        <w:br/>
+      </w:r>
+      <w:r>
+        <w:rPr>
+          <w:rStyle w:val="VerbatimChar"/>
+        </w:rPr>
+        <w:t xml:space="preserve">#&gt;  stringr        * 1.4.0   2019-02-10 [1] CRAN (R 4.1.0)</w:t>
+      </w:r>
+      <w:r>
+        <w:br/>
+      </w:r>
+      <w:r>
+        <w:rPr>
+          <w:rStyle w:val="VerbatimChar"/>
+        </w:rPr>
+        <w:t xml:space="preserve">#&gt;  testthat         3.0.4   2021-07-01 [1] CRAN (R 4.1.0)</w:t>
+      </w:r>
+      <w:r>
+        <w:br/>
+      </w:r>
+      <w:r>
+        <w:rPr>
+          <w:rStyle w:val="VerbatimChar"/>
+        </w:rPr>
+        <w:t xml:space="preserve">#&gt;  tibble         * 3.1.3   2021-07-23 [1] CRAN (R 4.1.0)</w:t>
+      </w:r>
+      <w:r>
+        <w:br/>
+      </w:r>
+      <w:r>
+        <w:rPr>
+          <w:rStyle w:val="VerbatimChar"/>
+        </w:rPr>
+        <w:t xml:space="preserve">#&gt;  tidyr          * 1.1.3   2021-03-03 [1] CRAN (R 4.1.0)</w:t>
+      </w:r>
+      <w:r>
+        <w:br/>
+      </w:r>
+      <w:r>
+        <w:rPr>
+          <w:rStyle w:val="VerbatimChar"/>
+        </w:rPr>
+        <w:t xml:space="preserve">#&gt;  tidyselect       1.1.1   2021-04-30 [1] CRAN (R 4.1.0)</w:t>
+      </w:r>
+      <w:r>
+        <w:br/>
+      </w:r>
+      <w:r>
+        <w:rPr>
+          <w:rStyle w:val="VerbatimChar"/>
+        </w:rPr>
+        <w:t xml:space="preserve">#&gt;  tidyverse      * 1.3.1   2021-04-15 [1] CRAN (R 4.1.0)</w:t>
+      </w:r>
+      <w:r>
+        <w:br/>
+      </w:r>
+      <w:r>
+        <w:rPr>
+          <w:rStyle w:val="VerbatimChar"/>
+        </w:rPr>
+        <w:t xml:space="preserve">#&gt;  tzdb             0.1.2   2021-07-20 [1] CRAN (R 4.1.0)</w:t>
+      </w:r>
+      <w:r>
+        <w:br/>
+      </w:r>
+      <w:r>
+        <w:rPr>
+          <w:rStyle w:val="VerbatimChar"/>
+        </w:rPr>
+        <w:t xml:space="preserve">#&gt;  usethis          2.0.1   2021-02-10 [1] CRAN (R 4.1.0)</w:t>
+      </w:r>
+      <w:r>
+        <w:br/>
+      </w:r>
+      <w:r>
+        <w:rPr>
+          <w:rStyle w:val="VerbatimChar"/>
+        </w:rPr>
+        <w:t xml:space="preserve">#&gt;  utf8             1.2.2   2021-07-24 [1] CRAN (R 4.1.0)</w:t>
+      </w:r>
+      <w:r>
+        <w:br/>
+      </w:r>
+      <w:r>
+        <w:rPr>
+          <w:rStyle w:val="VerbatimChar"/>
+        </w:rPr>
+        <w:t xml:space="preserve">#&gt;  vctrs            0.3.8   2021-04-29 [1] CRAN (R 4.1.0)</w:t>
+      </w:r>
+      <w:r>
+        <w:br/>
+      </w:r>
+      <w:r>
+        <w:rPr>
+          <w:rStyle w:val="VerbatimChar"/>
+        </w:rPr>
+        <w:t xml:space="preserve">#&gt;  withr            2.4.2   2021-04-18 [1] CRAN (R 4.1.0)</w:t>
+      </w:r>
+      <w:r>
+        <w:br/>
+      </w:r>
+      <w:r>
+        <w:rPr>
+          <w:rStyle w:val="VerbatimChar"/>
+        </w:rPr>
+        <w:t xml:space="preserve">#&gt;  xfun             0.25    2021-08-06 [1] CRAN (R 4.1.1)</w:t>
+      </w:r>
+      <w:r>
+        <w:br/>
+      </w:r>
+      <w:r>
+        <w:rPr>
+          <w:rStyle w:val="VerbatimChar"/>
+        </w:rPr>
+        <w:t xml:space="preserve">#&gt;  xml2             1.3.2   2020-04-23 [1] CRAN (R 4.1.0)</w:t>
+      </w:r>
+      <w:r>
+        <w:br/>
+      </w:r>
+      <w:r>
+        <w:rPr>
+          <w:rStyle w:val="VerbatimChar"/>
+        </w:rPr>
+        <w:t xml:space="preserve">#&gt;  yaml             2.2.1   2020-02-01 [1] CRAN (R 4.1.0)</w:t>
       </w:r>
       <w:r>
         <w:br/>
@@ -1034,8 +1467,37 @@
         <w:t xml:space="preserve">The current Git commit details are:</w:t>
       </w:r>
     </w:p>
-    <w:bookmarkEnd w:id="32"/>
+    <w:p>
+      <w:pPr>
+        <w:pStyle w:val="SourceCode"/>
+      </w:pPr>
+      <w:r>
+        <w:rPr>
+          <w:rStyle w:val="VerbatimChar"/>
+        </w:rPr>
+        <w:t xml:space="preserve">#&gt; Local:    master /Users/palomacartwright/Documents/UCSB_Summer_2021/EDS_214/mypaper</w:t>
+      </w:r>
+      <w:r>
+        <w:br/>
+      </w:r>
+      <w:r>
+        <w:rPr>
+          <w:rStyle w:val="VerbatimChar"/>
+        </w:rPr>
+        <w:t xml:space="preserve">#&gt; Remote:   master @ origin (https://github.com/palomacartwright/mypaper.git)</w:t>
+      </w:r>
+      <w:r>
+        <w:br/>
+      </w:r>
+      <w:r>
+        <w:rPr>
+          <w:rStyle w:val="VerbatimChar"/>
+        </w:rPr>
+        <w:t xml:space="preserve">#&gt; Head:     [622dca6] 2021-08-24: Add GitHub links to DESCRIPTION</w:t>
+      </w:r>
+    </w:p>
     <w:bookmarkEnd w:id="33"/>
+    <w:bookmarkEnd w:id="34"/>
     <w:sectPr>
       <w:pgSz w:w="12240" w:h="15840"/>
       <w:pgMar w:top="1440" w:right="1440" w:bottom="1440" w:left="1440" w:header="720" w:footer="720" w:gutter="0"/>

</xml_diff>